<commit_message>
updated sample querries, fixed views, added doc, added diagram
updated sample querries (now has 5 that are pretty good). fixed views
(now have 2 working ones). Added documentation to C#, and cleaned up the
code and project. Added database diagram in pdf form.
</commit_message>
<xml_diff>
--- a/Documentation.docx
+++ b/Documentation.docx
@@ -17,8 +17,6 @@
         </w:rPr>
         <w:t>Levi Pomeroy</w:t>
       </w:r>
-      <w:bookmarkStart w:id="0" w:name="_GoBack"/>
-      <w:bookmarkEnd w:id="0"/>
     </w:p>
     <w:p>
       <w:pPr>
@@ -236,7 +234,16 @@
           <w:rFonts w:ascii="Times New Roman" w:hAnsi="Times New Roman" w:cs="Times New Roman"/>
           <w:sz w:val="24"/>
         </w:rPr>
-        <w:t>Open the “tables.sql” file in Micro</w:t>
+        <w:t>Open the “T</w:t>
+      </w:r>
+      <w:bookmarkStart w:id="0" w:name="_GoBack"/>
+      <w:bookmarkEnd w:id="0"/>
+      <w:r>
+        <w:rPr>
+          <w:rFonts w:ascii="Times New Roman" w:hAnsi="Times New Roman" w:cs="Times New Roman"/>
+          <w:sz w:val="24"/>
+        </w:rPr>
+        <w:t>ables.sql” file in Micro</w:t>
       </w:r>
       <w:r>
         <w:rPr>
@@ -270,21 +277,7 @@
           <w:rFonts w:ascii="Times New Roman" w:hAnsi="Times New Roman" w:cs="Times New Roman"/>
           <w:sz w:val="24"/>
         </w:rPr>
-        <w:t xml:space="preserve">Views.sql” file </w:t>
-      </w:r>
-      <w:r>
-        <w:rPr>
-          <w:rFonts w:ascii="Times New Roman" w:hAnsi="Times New Roman" w:cs="Times New Roman"/>
-          <w:sz w:val="24"/>
-        </w:rPr>
-        <w:t>in Microsoft SQL Manager and execute it</w:t>
-      </w:r>
-      <w:r>
-        <w:rPr>
-          <w:rFonts w:ascii="Times New Roman" w:hAnsi="Times New Roman" w:cs="Times New Roman"/>
-          <w:sz w:val="24"/>
-        </w:rPr>
-        <w:t xml:space="preserve"> to create the views.</w:t>
+        <w:t>Views.sql” file in Microsoft SQL Manager and execute it to create the views.</w:t>
       </w:r>
     </w:p>
     <w:p>
@@ -304,21 +297,7 @@
           <w:rFonts w:ascii="Times New Roman" w:hAnsi="Times New Roman" w:cs="Times New Roman"/>
           <w:sz w:val="24"/>
         </w:rPr>
-        <w:t xml:space="preserve">Open the “Inserts.sql” file in </w:t>
-      </w:r>
-      <w:r>
-        <w:rPr>
-          <w:rFonts w:ascii="Times New Roman" w:hAnsi="Times New Roman" w:cs="Times New Roman"/>
-          <w:sz w:val="24"/>
-        </w:rPr>
-        <w:t>Microsoft SQL Manager and execute it</w:t>
-      </w:r>
-      <w:r>
-        <w:rPr>
-          <w:rFonts w:ascii="Times New Roman" w:hAnsi="Times New Roman" w:cs="Times New Roman"/>
-          <w:sz w:val="24"/>
-        </w:rPr>
-        <w:t xml:space="preserve"> to populate the database.</w:t>
+        <w:t>Open the “Inserts.sql” file in Microsoft SQL Manager and execute it to populate the database.</w:t>
       </w:r>
     </w:p>
     <w:p>
@@ -338,14 +317,7 @@
           <w:rFonts w:ascii="Times New Roman" w:hAnsi="Times New Roman" w:cs="Times New Roman"/>
           <w:sz w:val="24"/>
         </w:rPr>
-        <w:t xml:space="preserve">Open the “Querries.sql” file </w:t>
-      </w:r>
-      <w:r>
-        <w:rPr>
-          <w:rFonts w:ascii="Times New Roman" w:hAnsi="Times New Roman" w:cs="Times New Roman"/>
-          <w:sz w:val="24"/>
-        </w:rPr>
-        <w:t xml:space="preserve">in Microsoft SQL Manager and execute </w:t>
+        <w:t xml:space="preserve">Open the “Querries.sql” file in Microsoft SQL Manager and execute </w:t>
       </w:r>
       <w:r>
         <w:rPr>

</xml_diff>